<commit_message>
update 31:56 / 1:18:18
</commit_message>
<xml_diff>
--- a/LyThuyet/MoHinh.docx
+++ b/LyThuyet/MoHinh.docx
@@ -1,15 +1,26 @@
 
 <file path=word/document.xml><?xml version="1.0" encoding="utf-8"?>
-<w:document xmlns:wpc="http://schemas.microsoft.com/office/word/2010/wordprocessingCanvas" xmlns:cx="http://schemas.microsoft.com/office/drawing/2014/chartex" xmlns:cx1="http://schemas.microsoft.com/office/drawing/2015/9/8/chartex" xmlns:cx2="http://schemas.microsoft.com/office/drawing/2015/10/21/chartex" xmlns:cx3="http://schemas.microsoft.com/office/drawing/2016/5/9/chartex" xmlns:cx4="http://schemas.microsoft.com/office/drawing/2016/5/10/chartex" xmlns:cx5="http://schemas.microsoft.com/office/drawing/2016/5/11/chartex" xmlns:cx6="http://schemas.microsoft.com/office/drawing/2016/5/12/chartex" xmlns:cx7="http://schemas.microsoft.com/office/drawing/2016/5/13/chartex" xmlns:cx8="http://schemas.microsoft.com/office/drawing/2016/5/14/chartex" xmlns:mc="http://schemas.openxmlformats.org/markup-compatibility/2006" xmlns:aink="http://schemas.microsoft.com/office/drawing/2016/ink" xmlns:am3d="http://schemas.microsoft.com/office/drawing/2017/model3d" xmlns:o="urn:schemas-microsoft-com:office:office" xmlns:oel="http://schemas.microsoft.com/office/2019/extlst" xmlns:r="http://schemas.openxmlformats.org/officeDocument/2006/relationships" xmlns:m="http://schemas.openxmlformats.org/officeDocument/2006/math" xmlns:v="urn:schemas-microsoft-com:vml" xmlns:wp14="http://schemas.microsoft.com/office/word/2010/wordprocessingDrawing" xmlns:wp="http://schemas.openxmlformats.org/drawingml/2006/wordprocessingDrawing" xmlns:w10="urn:schemas-microsoft-com:office:word" xmlns:w="http://schemas.openxmlformats.org/wordprocessingml/2006/main" xmlns:w14="http://schemas.microsoft.com/office/word/2010/wordml" xmlns:w15="http://schemas.microsoft.com/office/word/2012/wordml" xmlns:w16cex="http://schemas.microsoft.com/office/word/2018/wordml/cex" xmlns:w16cid="http://schemas.microsoft.com/office/word/2016/wordml/cid" xmlns:w16="http://schemas.microsoft.com/office/word/2018/wordml" xmlns:w16sdtdh="http://schemas.microsoft.com/office/word/2020/wordml/sdtdatahash" xmlns:w16se="http://schemas.microsoft.com/office/word/2015/wordml/symex" xmlns:wpg="http://schemas.microsoft.com/office/word/2010/wordprocessingGroup" xmlns:wpi="http://schemas.microsoft.com/office/word/2010/wordprocessingInk" xmlns:wne="http://schemas.microsoft.com/office/word/2006/wordml" xmlns:wps="http://schemas.microsoft.com/office/word/2010/wordprocessingShape" mc:Ignorable="w14 w15 w16se w16cid w16 w16cex w16sdtdh wp14">
+<w:document xmlns:wpc="http://schemas.microsoft.com/office/word/2010/wordprocessingCanvas" xmlns:cx="http://schemas.microsoft.com/office/drawing/2014/chartex" xmlns:cx1="http://schemas.microsoft.com/office/drawing/2015/9/8/chartex" xmlns:cx2="http://schemas.microsoft.com/office/drawing/2015/10/21/chartex" xmlns:cx3="http://schemas.microsoft.com/office/drawing/2016/5/9/chartex" xmlns:cx4="http://schemas.microsoft.com/office/drawing/2016/5/10/chartex" xmlns:cx5="http://schemas.microsoft.com/office/drawing/2016/5/11/chartex" xmlns:cx6="http://schemas.microsoft.com/office/drawing/2016/5/12/chartex" xmlns:cx7="http://schemas.microsoft.com/office/drawing/2016/5/13/chartex" xmlns:cx8="http://schemas.microsoft.com/office/drawing/2016/5/14/chartex" xmlns:mc="http://schemas.openxmlformats.org/markup-compatibility/2006" xmlns:aink="http://schemas.microsoft.com/office/drawing/2016/ink" xmlns:am3d="http://schemas.microsoft.com/office/drawing/2017/model3d" xmlns:o="urn:schemas-microsoft-com:office:office" xmlns:oel="http://schemas.microsoft.com/office/2019/extlst" xmlns:r="http://schemas.openxmlformats.org/officeDocument/2006/relationships" xmlns:m="http://schemas.openxmlformats.org/officeDocument/2006/math" xmlns:v="urn:schemas-microsoft-com:vml" xmlns:wp14="http://schemas.microsoft.com/office/word/2010/wordprocessingDrawing" xmlns:wp="http://schemas.openxmlformats.org/drawingml/2006/wordprocessingDrawing" xmlns:w10="urn:schemas-microsoft-com:office:word" xmlns:w="http://schemas.openxmlformats.org/wordprocessingml/2006/main" xmlns:w14="http://schemas.microsoft.com/office/word/2010/wordml" xmlns:w15="http://schemas.microsoft.com/office/word/2012/wordml" xmlns:w16cex="http://schemas.microsoft.com/office/word/2018/wordml/cex" xmlns:w16cid="http://schemas.microsoft.com/office/word/2016/wordml/cid" xmlns:w16="http://schemas.microsoft.com/office/word/2018/wordml" xmlns:w16du="http://schemas.microsoft.com/office/word/2023/wordml/word16du" xmlns:w16sdtdh="http://schemas.microsoft.com/office/word/2020/wordml/sdtdatahash" xmlns:w16se="http://schemas.microsoft.com/office/word/2015/wordml/symex" xmlns:wpg="http://schemas.microsoft.com/office/word/2010/wordprocessingGroup" xmlns:wpi="http://schemas.microsoft.com/office/word/2010/wordprocessingInk" xmlns:wne="http://schemas.microsoft.com/office/word/2006/wordml" xmlns:wps="http://schemas.microsoft.com/office/word/2010/wordprocessingShape" mc:Ignorable="w14 w15 w16se w16cid w16 w16cex w16sdtdh w16du wp14">
   <w:body>
     <w:p>
       <w:pPr>
-        <w:rPr>
+        <w:jc w:val="center"/>
+        <w:rPr>
+          <w:b/>
+          <w:bCs/>
+          <w:color w:val="FF0000"/>
+          <w:sz w:val="36"/>
+          <w:szCs w:val="36"/>
           <w:lang w:val="vi-VN"/>
         </w:rPr>
       </w:pPr>
       <w:r>
         <w:rPr>
+          <w:b/>
+          <w:bCs/>
+          <w:color w:val="FF0000"/>
+          <w:sz w:val="36"/>
+          <w:szCs w:val="36"/>
           <w:lang w:val="vi-VN"/>
         </w:rPr>
         <w:t>MÔ HÌNH</w:t>
@@ -18,9 +29,600 @@
     <w:p>
       <w:pPr>
         <w:rPr>
-          <w:lang w:val="vi-VN"/>
-        </w:rPr>
-      </w:pPr>
+          <w:b/>
+          <w:bCs/>
+          <w:sz w:val="32"/>
+          <w:szCs w:val="32"/>
+          <w:u w:val="single"/>
+          <w:lang w:val="en-US"/>
+        </w:rPr>
+      </w:pPr>
+      <w:r>
+        <w:rPr>
+          <w:b/>
+          <w:bCs/>
+          <w:sz w:val="32"/>
+          <w:szCs w:val="32"/>
+          <w:u w:val="single"/>
+        </w:rPr>
+        <w:t xml:space="preserve">Mô hình hoá hệ thống </w:t>
+      </w:r>
+    </w:p>
+    <w:p>
+      <w:pPr>
+        <w:rPr>
+          <w:lang w:val="en-US"/>
+        </w:rPr>
+      </w:pPr>
+      <w:r>
+        <w:rPr>
+          <w:lang w:val="en-US"/>
+        </w:rPr>
+        <w:t>Mô hình hóa phát triển theo hướng trừu tượng, mỗi mô hình tượng trung cho một View khác nhau về hệ thống</w:t>
+      </w:r>
+      <w:r>
+        <w:rPr>
+          <w:lang w:val="en-US"/>
+        </w:rPr>
+        <w:t>.</w:t>
+      </w:r>
+    </w:p>
+    <w:p>
+      <w:pPr>
+        <w:rPr>
+          <w:lang w:val="en-US"/>
+        </w:rPr>
+      </w:pPr>
+      <w:r>
+        <w:rPr>
+          <w:lang w:val="en-US"/>
+        </w:rPr>
+        <w:t>Thường sử dụng UML (Unified Modeling Language)</w:t>
+      </w:r>
+    </w:p>
+    <w:p>
+      <w:pPr>
+        <w:rPr>
+          <w:lang w:val="en-US"/>
+        </w:rPr>
+      </w:pPr>
+    </w:p>
+    <w:p>
+      <w:pPr>
+        <w:rPr>
+          <w:b/>
+          <w:bCs/>
+          <w:lang w:val="en-US"/>
+        </w:rPr>
+      </w:pPr>
+      <w:r>
+        <w:rPr>
+          <w:b/>
+          <w:bCs/>
+          <w:lang w:val="en-US"/>
+        </w:rPr>
+        <w:t>Mục đích của mô hình hóa</w:t>
+      </w:r>
+    </w:p>
+    <w:p>
+      <w:pPr>
+        <w:pStyle w:val="ListParagraph"/>
+        <w:numPr>
+          <w:ilvl w:val="0"/>
+          <w:numId w:val="1"/>
+        </w:numPr>
+        <w:rPr>
+          <w:lang w:val="en-US"/>
+        </w:rPr>
+      </w:pPr>
+      <w:r>
+        <w:rPr>
+          <w:lang w:val="en-US"/>
+        </w:rPr>
+        <w:t>Làm sáng tỏ vấn đề</w:t>
+      </w:r>
+    </w:p>
+    <w:p>
+      <w:pPr>
+        <w:pStyle w:val="ListParagraph"/>
+        <w:numPr>
+          <w:ilvl w:val="0"/>
+          <w:numId w:val="1"/>
+        </w:numPr>
+        <w:rPr>
+          <w:lang w:val="en-US"/>
+        </w:rPr>
+      </w:pPr>
+      <w:r>
+        <w:rPr>
+          <w:lang w:val="en-US"/>
+        </w:rPr>
+        <w:t>Mô phỏng các hình ảnh hệ thống</w:t>
+      </w:r>
+    </w:p>
+    <w:p>
+      <w:pPr>
+        <w:pStyle w:val="ListParagraph"/>
+        <w:numPr>
+          <w:ilvl w:val="0"/>
+          <w:numId w:val="1"/>
+        </w:numPr>
+        <w:rPr>
+          <w:lang w:val="en-US"/>
+        </w:rPr>
+      </w:pPr>
+      <w:r>
+        <w:rPr>
+          <w:lang w:val="en-US"/>
+        </w:rPr>
+        <w:t>Đơn giản hóa hệ thống</w:t>
+      </w:r>
+    </w:p>
+    <w:p>
+      <w:pPr>
+        <w:pStyle w:val="ListParagraph"/>
+        <w:numPr>
+          <w:ilvl w:val="0"/>
+          <w:numId w:val="1"/>
+        </w:numPr>
+        <w:rPr>
+          <w:lang w:val="en-US"/>
+        </w:rPr>
+      </w:pPr>
+      <w:r>
+        <w:rPr>
+          <w:lang w:val="en-US"/>
+        </w:rPr>
+        <w:t>Tăng khả năng bảo trì hệ thống</w:t>
+      </w:r>
+    </w:p>
+    <w:p>
+      <w:pPr>
+        <w:rPr>
+          <w:lang w:val="en-US"/>
+        </w:rPr>
+      </w:pPr>
+    </w:p>
+    <w:p>
+      <w:pPr>
+        <w:rPr>
+          <w:b/>
+          <w:bCs/>
+          <w:lang w:val="en-US"/>
+        </w:rPr>
+      </w:pPr>
+      <w:r>
+        <w:rPr>
+          <w:b/>
+          <w:bCs/>
+          <w:lang w:val="en-US"/>
+        </w:rPr>
+        <w:t>UML là ngôn ngử mô hình hóa để</w:t>
+      </w:r>
+    </w:p>
+    <w:p>
+      <w:pPr>
+        <w:pStyle w:val="ListParagraph"/>
+        <w:numPr>
+          <w:ilvl w:val="0"/>
+          <w:numId w:val="2"/>
+        </w:numPr>
+        <w:rPr>
+          <w:lang w:val="en-US"/>
+        </w:rPr>
+      </w:pPr>
+      <w:r>
+        <w:rPr>
+          <w:lang w:val="en-US"/>
+        </w:rPr>
+        <w:t>Xác định (Specfilying)</w:t>
+      </w:r>
+    </w:p>
+    <w:p>
+      <w:pPr>
+        <w:pStyle w:val="ListParagraph"/>
+        <w:numPr>
+          <w:ilvl w:val="0"/>
+          <w:numId w:val="2"/>
+        </w:numPr>
+        <w:rPr>
+          <w:lang w:val="en-US"/>
+        </w:rPr>
+      </w:pPr>
+      <w:r>
+        <w:rPr>
+          <w:lang w:val="en-US"/>
+        </w:rPr>
+        <w:t>Trực quan hóa (Visualizin)</w:t>
+      </w:r>
+    </w:p>
+    <w:p>
+      <w:pPr>
+        <w:pStyle w:val="ListParagraph"/>
+        <w:numPr>
+          <w:ilvl w:val="0"/>
+          <w:numId w:val="2"/>
+        </w:numPr>
+        <w:rPr>
+          <w:lang w:val="en-US"/>
+        </w:rPr>
+      </w:pPr>
+      <w:r>
+        <w:rPr>
+          <w:lang w:val="en-US"/>
+        </w:rPr>
+        <w:t>Xây dựng (constructing)</w:t>
+      </w:r>
+    </w:p>
+    <w:p>
+      <w:pPr>
+        <w:pStyle w:val="ListParagraph"/>
+        <w:numPr>
+          <w:ilvl w:val="0"/>
+          <w:numId w:val="2"/>
+        </w:numPr>
+        <w:rPr>
+          <w:lang w:val="en-US"/>
+        </w:rPr>
+      </w:pPr>
+      <w:r>
+        <w:rPr>
+          <w:lang w:val="en-US"/>
+        </w:rPr>
+        <w:t>Tài liệu hóa (documenting)</w:t>
+      </w:r>
+    </w:p>
+    <w:p>
+      <w:pPr>
+        <w:rPr>
+          <w:lang w:val="en-US"/>
+        </w:rPr>
+      </w:pPr>
+      <w:r>
+        <w:rPr>
+          <w:lang w:val="en-US"/>
+        </w:rPr>
+        <w:t xml:space="preserve">Cho các artifacts của quy trình hiện thực phần mềm </w:t>
+      </w:r>
+      <w:r>
+        <w:rPr>
+          <w:i/>
+          <w:iCs/>
+          <w:lang w:val="en-US"/>
+        </w:rPr>
+        <w:t>(artifact mô tả kết quả được tạo ra sau mỗi bước lặp nào đó của quy trình phần mềm)</w:t>
+      </w:r>
+    </w:p>
+    <w:p>
+      <w:pPr>
+        <w:rPr>
+          <w:lang w:val="en-US"/>
+        </w:rPr>
+      </w:pPr>
+    </w:p>
+    <w:p>
+      <w:pPr>
+        <w:rPr>
+          <w:lang w:val="en-US"/>
+        </w:rPr>
+      </w:pPr>
+    </w:p>
+    <w:p>
+      <w:pPr>
+        <w:pStyle w:val="ListParagraph"/>
+        <w:numPr>
+          <w:ilvl w:val="0"/>
+          <w:numId w:val="3"/>
+        </w:numPr>
+        <w:rPr>
+          <w:lang w:val="en-US"/>
+        </w:rPr>
+      </w:pPr>
+      <w:r>
+        <w:rPr>
+          <w:b/>
+          <w:bCs/>
+          <w:lang w:val="en-US"/>
+        </w:rPr>
+        <w:t xml:space="preserve">Mô hình tĩnh(static model) </w:t>
+      </w:r>
+      <w:r>
+        <w:rPr>
+          <w:lang w:val="en-US"/>
+        </w:rPr>
+        <w:t>thông số - cấu trúc – khía cạnh tĩnh</w:t>
+      </w:r>
+    </w:p>
+    <w:p>
+      <w:pPr>
+        <w:pStyle w:val="ListParagraph"/>
+        <w:numPr>
+          <w:ilvl w:val="0"/>
+          <w:numId w:val="3"/>
+        </w:numPr>
+        <w:rPr>
+          <w:lang w:val="en-US"/>
+        </w:rPr>
+      </w:pPr>
+      <w:r>
+        <w:rPr>
+          <w:b/>
+          <w:bCs/>
+          <w:lang w:val="en-US"/>
+        </w:rPr>
+        <w:t>Mô hình động(dynamic model)</w:t>
+      </w:r>
+      <w:r>
+        <w:rPr>
+          <w:lang w:val="en-US"/>
+        </w:rPr>
+        <w:t xml:space="preserve"> hành vi – thủ tục</w:t>
+      </w:r>
+    </w:p>
+    <w:p>
+      <w:pPr>
+        <w:rPr>
+          <w:lang w:val="en-US"/>
+        </w:rPr>
+      </w:pPr>
+    </w:p>
+    <w:p>
+      <w:pPr>
+        <w:rPr>
+          <w:b/>
+          <w:bCs/>
+          <w:lang w:val="en-US"/>
+        </w:rPr>
+      </w:pPr>
+      <w:r>
+        <w:rPr>
+          <w:b/>
+          <w:bCs/>
+          <w:lang w:val="en-US"/>
+        </w:rPr>
+        <w:t>Tiếp cận mô hình hệ thống</w:t>
+      </w:r>
+    </w:p>
+    <w:p>
+      <w:pPr>
+        <w:rPr>
+          <w:lang w:val="en-US"/>
+        </w:rPr>
+      </w:pPr>
+      <w:r>
+        <w:rPr>
+          <w:b/>
+          <w:bCs/>
+          <w:i/>
+          <w:iCs/>
+        </w:rPr>
+        <w:t>– Cấu trúc (structural):</w:t>
+      </w:r>
+      <w:r>
+        <w:t xml:space="preserve"> mô hình tổ chức hệ thống thành component và mối quan hệ giữa chúng. </w:t>
+      </w:r>
+      <w:r>
+        <w:rPr>
+          <w:b/>
+          <w:bCs/>
+          <w:i/>
+          <w:iCs/>
+        </w:rPr>
+        <w:t>– Hành vi (behavioral):</w:t>
+      </w:r>
+      <w:r>
+        <w:t xml:space="preserve"> mô hình hành vi động của hệ thống khi nó thực thi hoặc cách thức phản hồi của hệ thống với một sự kiện nào đó.</w:t>
+      </w:r>
+    </w:p>
+    <w:p>
+      <w:pPr>
+        <w:rPr>
+          <w:lang w:val="en-US"/>
+        </w:rPr>
+      </w:pPr>
+    </w:p>
+    <w:p>
+      <w:pPr>
+        <w:rPr>
+          <w:b/>
+          <w:bCs/>
+          <w:lang w:val="en-US"/>
+        </w:rPr>
+      </w:pPr>
+      <w:r>
+        <w:rPr>
+          <w:b/>
+          <w:bCs/>
+          <w:lang w:val="en-US"/>
+        </w:rPr>
+        <w:t>Các sơ đồ UML</w:t>
+      </w:r>
+    </w:p>
+    <w:p>
+      <w:pPr>
+        <w:rPr>
+          <w:lang w:val="en-US"/>
+        </w:rPr>
+      </w:pPr>
+      <w:r>
+        <w:rPr>
+          <w:lang w:val="en-US"/>
+        </w:rPr>
+        <w:drawing>
+          <wp:inline distT="0" distB="0" distL="0" distR="0" wp14:anchorId="183C3783" wp14:editId="6F705FB9">
+            <wp:extent cx="5365154" cy="2312290"/>
+            <wp:effectExtent l="0" t="0" r="6985" b="0"/>
+            <wp:docPr id="880982085" name="Picture 1"/>
+            <wp:cNvGraphicFramePr>
+              <a:graphicFrameLocks xmlns:a="http://schemas.openxmlformats.org/drawingml/2006/main" noChangeAspect="1"/>
+            </wp:cNvGraphicFramePr>
+            <a:graphic xmlns:a="http://schemas.openxmlformats.org/drawingml/2006/main">
+              <a:graphicData uri="http://schemas.openxmlformats.org/drawingml/2006/picture">
+                <pic:pic xmlns:pic="http://schemas.openxmlformats.org/drawingml/2006/picture">
+                  <pic:nvPicPr>
+                    <pic:cNvPr id="880982085" name=""/>
+                    <pic:cNvPicPr/>
+                  </pic:nvPicPr>
+                  <pic:blipFill>
+                    <a:blip r:embed="rId5"/>
+                    <a:stretch>
+                      <a:fillRect/>
+                    </a:stretch>
+                  </pic:blipFill>
+                  <pic:spPr>
+                    <a:xfrm>
+                      <a:off x="0" y="0"/>
+                      <a:ext cx="5367113" cy="2313134"/>
+                    </a:xfrm>
+                    <a:prstGeom prst="rect">
+                      <a:avLst/>
+                    </a:prstGeom>
+                  </pic:spPr>
+                </pic:pic>
+              </a:graphicData>
+            </a:graphic>
+          </wp:inline>
+        </w:drawing>
+      </w:r>
+    </w:p>
+    <w:p>
+      <w:pPr>
+        <w:rPr>
+          <w:lang w:val="en-US"/>
+        </w:rPr>
+      </w:pPr>
+    </w:p>
+    <w:p>
+      <w:pPr>
+        <w:rPr>
+          <w:b/>
+          <w:bCs/>
+          <w:color w:val="FF0000"/>
+          <w:sz w:val="32"/>
+          <w:szCs w:val="32"/>
+          <w:u w:val="single"/>
+          <w:lang w:val="en-US"/>
+        </w:rPr>
+      </w:pPr>
+      <w:r>
+        <w:rPr>
+          <w:b/>
+          <w:bCs/>
+          <w:color w:val="FF0000"/>
+          <w:sz w:val="32"/>
+          <w:szCs w:val="32"/>
+          <w:u w:val="single"/>
+        </w:rPr>
+        <w:t xml:space="preserve">Sơ đồ lớp </w:t>
+      </w:r>
+    </w:p>
+    <w:p>
+      <w:pPr>
+        <w:rPr>
+          <w:lang w:val="en-US"/>
+        </w:rPr>
+      </w:pPr>
+      <w:r>
+        <w:rPr>
+          <w:b/>
+          <w:bCs/>
+          <w:lang w:val="en-US"/>
+        </w:rPr>
+        <w:t>Class Diagram:</w:t>
+      </w:r>
+      <w:r>
+        <w:rPr>
+          <w:lang w:val="en-US"/>
+        </w:rPr>
+        <w:t xml:space="preserve"> là một mô hình cấu trúc tĩnh của hệ thống, dùng biểu diễn các lớp đối tượng và mối quan hệ giữa chúng</w:t>
+      </w:r>
+    </w:p>
+    <w:p>
+      <w:pPr>
+        <w:rPr>
+          <w:lang w:val="en-US"/>
+        </w:rPr>
+      </w:pPr>
+    </w:p>
+    <w:p>
+      <w:pPr>
+        <w:rPr>
+          <w:lang w:val="en-US"/>
+        </w:rPr>
+      </w:pPr>
+    </w:p>
+    <w:p>
+      <w:pPr>
+        <w:rPr>
+          <w:color w:val="FF0000"/>
+          <w:lang w:val="en-US"/>
+        </w:rPr>
+      </w:pPr>
+      <w:r>
+        <w:rPr>
+          <w:color w:val="FF0000"/>
+        </w:rPr>
+        <w:t xml:space="preserve">Sơ đồ hoạt động </w:t>
+      </w:r>
+    </w:p>
+    <w:p>
+      <w:pPr>
+        <w:rPr>
+          <w:lang w:val="en-US"/>
+        </w:rPr>
+      </w:pPr>
+    </w:p>
+    <w:p>
+      <w:pPr>
+        <w:rPr>
+          <w:color w:val="FF0000"/>
+          <w:lang w:val="en-US"/>
+        </w:rPr>
+      </w:pPr>
+      <w:r>
+        <w:rPr>
+          <w:color w:val="FF0000"/>
+        </w:rPr>
+        <w:t xml:space="preserve">Sơ đồ tuần tự </w:t>
+      </w:r>
+    </w:p>
+    <w:p>
+      <w:pPr>
+        <w:rPr>
+          <w:lang w:val="en-US"/>
+        </w:rPr>
+      </w:pPr>
+    </w:p>
+    <w:p>
+      <w:pPr>
+        <w:rPr>
+          <w:color w:val="FF0000"/>
+          <w:lang w:val="en-US"/>
+        </w:rPr>
+      </w:pPr>
+      <w:r>
+        <w:rPr>
+          <w:color w:val="FF0000"/>
+        </w:rPr>
+        <w:t xml:space="preserve">Sơ đồ trạng thái </w:t>
+      </w:r>
+    </w:p>
+    <w:p>
+      <w:pPr>
+        <w:rPr>
+          <w:lang w:val="en-US"/>
+        </w:rPr>
+      </w:pPr>
+    </w:p>
+    <w:p>
+      <w:pPr>
+        <w:rPr>
+          <w:lang w:val="en-US"/>
+        </w:rPr>
+      </w:pPr>
+      <w:r>
+        <w:t>Một số sơ đồ khác</w:t>
+      </w:r>
     </w:p>
     <w:sectPr>
       <w:pgSz w:w="12240" w:h="15840"/>
@@ -32,8 +634,361 @@
 </w:document>
 </file>
 
+<file path=word/numbering.xml><?xml version="1.0" encoding="utf-8"?>
+<w:numbering xmlns:wpc="http://schemas.microsoft.com/office/word/2010/wordprocessingCanvas" xmlns:cx="http://schemas.microsoft.com/office/drawing/2014/chartex" xmlns:cx1="http://schemas.microsoft.com/office/drawing/2015/9/8/chartex" xmlns:cx2="http://schemas.microsoft.com/office/drawing/2015/10/21/chartex" xmlns:cx3="http://schemas.microsoft.com/office/drawing/2016/5/9/chartex" xmlns:cx4="http://schemas.microsoft.com/office/drawing/2016/5/10/chartex" xmlns:cx5="http://schemas.microsoft.com/office/drawing/2016/5/11/chartex" xmlns:cx6="http://schemas.microsoft.com/office/drawing/2016/5/12/chartex" xmlns:cx7="http://schemas.microsoft.com/office/drawing/2016/5/13/chartex" xmlns:cx8="http://schemas.microsoft.com/office/drawing/2016/5/14/chartex" xmlns:mc="http://schemas.openxmlformats.org/markup-compatibility/2006" xmlns:aink="http://schemas.microsoft.com/office/drawing/2016/ink" xmlns:am3d="http://schemas.microsoft.com/office/drawing/2017/model3d" xmlns:o="urn:schemas-microsoft-com:office:office" xmlns:oel="http://schemas.microsoft.com/office/2019/extlst" xmlns:r="http://schemas.openxmlformats.org/officeDocument/2006/relationships" xmlns:m="http://schemas.openxmlformats.org/officeDocument/2006/math" xmlns:v="urn:schemas-microsoft-com:vml" xmlns:wp14="http://schemas.microsoft.com/office/word/2010/wordprocessingDrawing" xmlns:wp="http://schemas.openxmlformats.org/drawingml/2006/wordprocessingDrawing" xmlns:w10="urn:schemas-microsoft-com:office:word" xmlns:w="http://schemas.openxmlformats.org/wordprocessingml/2006/main" xmlns:w14="http://schemas.microsoft.com/office/word/2010/wordml" xmlns:w15="http://schemas.microsoft.com/office/word/2012/wordml" xmlns:w16cex="http://schemas.microsoft.com/office/word/2018/wordml/cex" xmlns:w16cid="http://schemas.microsoft.com/office/word/2016/wordml/cid" xmlns:w16="http://schemas.microsoft.com/office/word/2018/wordml" xmlns:w16du="http://schemas.microsoft.com/office/word/2023/wordml/word16du" xmlns:w16sdtdh="http://schemas.microsoft.com/office/word/2020/wordml/sdtdatahash" xmlns:w16se="http://schemas.microsoft.com/office/word/2015/wordml/symex" xmlns:wpg="http://schemas.microsoft.com/office/word/2010/wordprocessingGroup" xmlns:wpi="http://schemas.microsoft.com/office/word/2010/wordprocessingInk" xmlns:wne="http://schemas.microsoft.com/office/word/2006/wordml" xmlns:wps="http://schemas.microsoft.com/office/word/2010/wordprocessingShape" mc:Ignorable="w14 w15 w16se w16cid w16 w16cex w16sdtdh w16du wp14">
+  <w:abstractNum w:abstractNumId="0" w15:restartNumberingAfterBreak="0">
+    <w:nsid w:val="186805D4"/>
+    <w:multiLevelType w:val="hybridMultilevel"/>
+    <w:tmpl w:val="A7D07838"/>
+    <w:lvl w:ilvl="0" w:tplc="04090001">
+      <w:start w:val="1"/>
+      <w:numFmt w:val="bullet"/>
+      <w:lvlText w:val=""/>
+      <w:lvlJc w:val="left"/>
+      <w:pPr>
+        <w:ind w:left="720" w:hanging="360"/>
+      </w:pPr>
+      <w:rPr>
+        <w:rFonts w:ascii="Symbol" w:hAnsi="Symbol" w:hint="default"/>
+      </w:rPr>
+    </w:lvl>
+    <w:lvl w:ilvl="1" w:tplc="04090003" w:tentative="1">
+      <w:start w:val="1"/>
+      <w:numFmt w:val="bullet"/>
+      <w:lvlText w:val="o"/>
+      <w:lvlJc w:val="left"/>
+      <w:pPr>
+        <w:ind w:left="1440" w:hanging="360"/>
+      </w:pPr>
+      <w:rPr>
+        <w:rFonts w:ascii="Courier New" w:hAnsi="Courier New" w:cs="Courier New" w:hint="default"/>
+      </w:rPr>
+    </w:lvl>
+    <w:lvl w:ilvl="2" w:tplc="04090005" w:tentative="1">
+      <w:start w:val="1"/>
+      <w:numFmt w:val="bullet"/>
+      <w:lvlText w:val=""/>
+      <w:lvlJc w:val="left"/>
+      <w:pPr>
+        <w:ind w:left="2160" w:hanging="360"/>
+      </w:pPr>
+      <w:rPr>
+        <w:rFonts w:ascii="Wingdings" w:hAnsi="Wingdings" w:hint="default"/>
+      </w:rPr>
+    </w:lvl>
+    <w:lvl w:ilvl="3" w:tplc="04090001" w:tentative="1">
+      <w:start w:val="1"/>
+      <w:numFmt w:val="bullet"/>
+      <w:lvlText w:val=""/>
+      <w:lvlJc w:val="left"/>
+      <w:pPr>
+        <w:ind w:left="2880" w:hanging="360"/>
+      </w:pPr>
+      <w:rPr>
+        <w:rFonts w:ascii="Symbol" w:hAnsi="Symbol" w:hint="default"/>
+      </w:rPr>
+    </w:lvl>
+    <w:lvl w:ilvl="4" w:tplc="04090003" w:tentative="1">
+      <w:start w:val="1"/>
+      <w:numFmt w:val="bullet"/>
+      <w:lvlText w:val="o"/>
+      <w:lvlJc w:val="left"/>
+      <w:pPr>
+        <w:ind w:left="3600" w:hanging="360"/>
+      </w:pPr>
+      <w:rPr>
+        <w:rFonts w:ascii="Courier New" w:hAnsi="Courier New" w:cs="Courier New" w:hint="default"/>
+      </w:rPr>
+    </w:lvl>
+    <w:lvl w:ilvl="5" w:tplc="04090005" w:tentative="1">
+      <w:start w:val="1"/>
+      <w:numFmt w:val="bullet"/>
+      <w:lvlText w:val=""/>
+      <w:lvlJc w:val="left"/>
+      <w:pPr>
+        <w:ind w:left="4320" w:hanging="360"/>
+      </w:pPr>
+      <w:rPr>
+        <w:rFonts w:ascii="Wingdings" w:hAnsi="Wingdings" w:hint="default"/>
+      </w:rPr>
+    </w:lvl>
+    <w:lvl w:ilvl="6" w:tplc="04090001" w:tentative="1">
+      <w:start w:val="1"/>
+      <w:numFmt w:val="bullet"/>
+      <w:lvlText w:val=""/>
+      <w:lvlJc w:val="left"/>
+      <w:pPr>
+        <w:ind w:left="5040" w:hanging="360"/>
+      </w:pPr>
+      <w:rPr>
+        <w:rFonts w:ascii="Symbol" w:hAnsi="Symbol" w:hint="default"/>
+      </w:rPr>
+    </w:lvl>
+    <w:lvl w:ilvl="7" w:tplc="04090003" w:tentative="1">
+      <w:start w:val="1"/>
+      <w:numFmt w:val="bullet"/>
+      <w:lvlText w:val="o"/>
+      <w:lvlJc w:val="left"/>
+      <w:pPr>
+        <w:ind w:left="5760" w:hanging="360"/>
+      </w:pPr>
+      <w:rPr>
+        <w:rFonts w:ascii="Courier New" w:hAnsi="Courier New" w:cs="Courier New" w:hint="default"/>
+      </w:rPr>
+    </w:lvl>
+    <w:lvl w:ilvl="8" w:tplc="04090005" w:tentative="1">
+      <w:start w:val="1"/>
+      <w:numFmt w:val="bullet"/>
+      <w:lvlText w:val=""/>
+      <w:lvlJc w:val="left"/>
+      <w:pPr>
+        <w:ind w:left="6480" w:hanging="360"/>
+      </w:pPr>
+      <w:rPr>
+        <w:rFonts w:ascii="Wingdings" w:hAnsi="Wingdings" w:hint="default"/>
+      </w:rPr>
+    </w:lvl>
+  </w:abstractNum>
+  <w:abstractNum w:abstractNumId="1" w15:restartNumberingAfterBreak="0">
+    <w:nsid w:val="18D318DB"/>
+    <w:multiLevelType w:val="hybridMultilevel"/>
+    <w:tmpl w:val="8F486726"/>
+    <w:lvl w:ilvl="0" w:tplc="04090001">
+      <w:start w:val="1"/>
+      <w:numFmt w:val="bullet"/>
+      <w:lvlText w:val=""/>
+      <w:lvlJc w:val="left"/>
+      <w:pPr>
+        <w:ind w:left="720" w:hanging="360"/>
+      </w:pPr>
+      <w:rPr>
+        <w:rFonts w:ascii="Symbol" w:hAnsi="Symbol" w:hint="default"/>
+      </w:rPr>
+    </w:lvl>
+    <w:lvl w:ilvl="1" w:tplc="04090003" w:tentative="1">
+      <w:start w:val="1"/>
+      <w:numFmt w:val="bullet"/>
+      <w:lvlText w:val="o"/>
+      <w:lvlJc w:val="left"/>
+      <w:pPr>
+        <w:ind w:left="1440" w:hanging="360"/>
+      </w:pPr>
+      <w:rPr>
+        <w:rFonts w:ascii="Courier New" w:hAnsi="Courier New" w:cs="Courier New" w:hint="default"/>
+      </w:rPr>
+    </w:lvl>
+    <w:lvl w:ilvl="2" w:tplc="04090005" w:tentative="1">
+      <w:start w:val="1"/>
+      <w:numFmt w:val="bullet"/>
+      <w:lvlText w:val=""/>
+      <w:lvlJc w:val="left"/>
+      <w:pPr>
+        <w:ind w:left="2160" w:hanging="360"/>
+      </w:pPr>
+      <w:rPr>
+        <w:rFonts w:ascii="Wingdings" w:hAnsi="Wingdings" w:hint="default"/>
+      </w:rPr>
+    </w:lvl>
+    <w:lvl w:ilvl="3" w:tplc="04090001" w:tentative="1">
+      <w:start w:val="1"/>
+      <w:numFmt w:val="bullet"/>
+      <w:lvlText w:val=""/>
+      <w:lvlJc w:val="left"/>
+      <w:pPr>
+        <w:ind w:left="2880" w:hanging="360"/>
+      </w:pPr>
+      <w:rPr>
+        <w:rFonts w:ascii="Symbol" w:hAnsi="Symbol" w:hint="default"/>
+      </w:rPr>
+    </w:lvl>
+    <w:lvl w:ilvl="4" w:tplc="04090003" w:tentative="1">
+      <w:start w:val="1"/>
+      <w:numFmt w:val="bullet"/>
+      <w:lvlText w:val="o"/>
+      <w:lvlJc w:val="left"/>
+      <w:pPr>
+        <w:ind w:left="3600" w:hanging="360"/>
+      </w:pPr>
+      <w:rPr>
+        <w:rFonts w:ascii="Courier New" w:hAnsi="Courier New" w:cs="Courier New" w:hint="default"/>
+      </w:rPr>
+    </w:lvl>
+    <w:lvl w:ilvl="5" w:tplc="04090005" w:tentative="1">
+      <w:start w:val="1"/>
+      <w:numFmt w:val="bullet"/>
+      <w:lvlText w:val=""/>
+      <w:lvlJc w:val="left"/>
+      <w:pPr>
+        <w:ind w:left="4320" w:hanging="360"/>
+      </w:pPr>
+      <w:rPr>
+        <w:rFonts w:ascii="Wingdings" w:hAnsi="Wingdings" w:hint="default"/>
+      </w:rPr>
+    </w:lvl>
+    <w:lvl w:ilvl="6" w:tplc="04090001" w:tentative="1">
+      <w:start w:val="1"/>
+      <w:numFmt w:val="bullet"/>
+      <w:lvlText w:val=""/>
+      <w:lvlJc w:val="left"/>
+      <w:pPr>
+        <w:ind w:left="5040" w:hanging="360"/>
+      </w:pPr>
+      <w:rPr>
+        <w:rFonts w:ascii="Symbol" w:hAnsi="Symbol" w:hint="default"/>
+      </w:rPr>
+    </w:lvl>
+    <w:lvl w:ilvl="7" w:tplc="04090003" w:tentative="1">
+      <w:start w:val="1"/>
+      <w:numFmt w:val="bullet"/>
+      <w:lvlText w:val="o"/>
+      <w:lvlJc w:val="left"/>
+      <w:pPr>
+        <w:ind w:left="5760" w:hanging="360"/>
+      </w:pPr>
+      <w:rPr>
+        <w:rFonts w:ascii="Courier New" w:hAnsi="Courier New" w:cs="Courier New" w:hint="default"/>
+      </w:rPr>
+    </w:lvl>
+    <w:lvl w:ilvl="8" w:tplc="04090005" w:tentative="1">
+      <w:start w:val="1"/>
+      <w:numFmt w:val="bullet"/>
+      <w:lvlText w:val=""/>
+      <w:lvlJc w:val="left"/>
+      <w:pPr>
+        <w:ind w:left="6480" w:hanging="360"/>
+      </w:pPr>
+      <w:rPr>
+        <w:rFonts w:ascii="Wingdings" w:hAnsi="Wingdings" w:hint="default"/>
+      </w:rPr>
+    </w:lvl>
+  </w:abstractNum>
+  <w:abstractNum w:abstractNumId="2" w15:restartNumberingAfterBreak="0">
+    <w:nsid w:val="3FA56C7F"/>
+    <w:multiLevelType w:val="hybridMultilevel"/>
+    <w:tmpl w:val="3A9CE936"/>
+    <w:lvl w:ilvl="0" w:tplc="04090001">
+      <w:start w:val="1"/>
+      <w:numFmt w:val="bullet"/>
+      <w:lvlText w:val=""/>
+      <w:lvlJc w:val="left"/>
+      <w:pPr>
+        <w:ind w:left="720" w:hanging="360"/>
+      </w:pPr>
+      <w:rPr>
+        <w:rFonts w:ascii="Symbol" w:hAnsi="Symbol" w:hint="default"/>
+      </w:rPr>
+    </w:lvl>
+    <w:lvl w:ilvl="1" w:tplc="04090003" w:tentative="1">
+      <w:start w:val="1"/>
+      <w:numFmt w:val="bullet"/>
+      <w:lvlText w:val="o"/>
+      <w:lvlJc w:val="left"/>
+      <w:pPr>
+        <w:ind w:left="1440" w:hanging="360"/>
+      </w:pPr>
+      <w:rPr>
+        <w:rFonts w:ascii="Courier New" w:hAnsi="Courier New" w:cs="Courier New" w:hint="default"/>
+      </w:rPr>
+    </w:lvl>
+    <w:lvl w:ilvl="2" w:tplc="04090005" w:tentative="1">
+      <w:start w:val="1"/>
+      <w:numFmt w:val="bullet"/>
+      <w:lvlText w:val=""/>
+      <w:lvlJc w:val="left"/>
+      <w:pPr>
+        <w:ind w:left="2160" w:hanging="360"/>
+      </w:pPr>
+      <w:rPr>
+        <w:rFonts w:ascii="Wingdings" w:hAnsi="Wingdings" w:hint="default"/>
+      </w:rPr>
+    </w:lvl>
+    <w:lvl w:ilvl="3" w:tplc="04090001" w:tentative="1">
+      <w:start w:val="1"/>
+      <w:numFmt w:val="bullet"/>
+      <w:lvlText w:val=""/>
+      <w:lvlJc w:val="left"/>
+      <w:pPr>
+        <w:ind w:left="2880" w:hanging="360"/>
+      </w:pPr>
+      <w:rPr>
+        <w:rFonts w:ascii="Symbol" w:hAnsi="Symbol" w:hint="default"/>
+      </w:rPr>
+    </w:lvl>
+    <w:lvl w:ilvl="4" w:tplc="04090003" w:tentative="1">
+      <w:start w:val="1"/>
+      <w:numFmt w:val="bullet"/>
+      <w:lvlText w:val="o"/>
+      <w:lvlJc w:val="left"/>
+      <w:pPr>
+        <w:ind w:left="3600" w:hanging="360"/>
+      </w:pPr>
+      <w:rPr>
+        <w:rFonts w:ascii="Courier New" w:hAnsi="Courier New" w:cs="Courier New" w:hint="default"/>
+      </w:rPr>
+    </w:lvl>
+    <w:lvl w:ilvl="5" w:tplc="04090005" w:tentative="1">
+      <w:start w:val="1"/>
+      <w:numFmt w:val="bullet"/>
+      <w:lvlText w:val=""/>
+      <w:lvlJc w:val="left"/>
+      <w:pPr>
+        <w:ind w:left="4320" w:hanging="360"/>
+      </w:pPr>
+      <w:rPr>
+        <w:rFonts w:ascii="Wingdings" w:hAnsi="Wingdings" w:hint="default"/>
+      </w:rPr>
+    </w:lvl>
+    <w:lvl w:ilvl="6" w:tplc="04090001" w:tentative="1">
+      <w:start w:val="1"/>
+      <w:numFmt w:val="bullet"/>
+      <w:lvlText w:val=""/>
+      <w:lvlJc w:val="left"/>
+      <w:pPr>
+        <w:ind w:left="5040" w:hanging="360"/>
+      </w:pPr>
+      <w:rPr>
+        <w:rFonts w:ascii="Symbol" w:hAnsi="Symbol" w:hint="default"/>
+      </w:rPr>
+    </w:lvl>
+    <w:lvl w:ilvl="7" w:tplc="04090003" w:tentative="1">
+      <w:start w:val="1"/>
+      <w:numFmt w:val="bullet"/>
+      <w:lvlText w:val="o"/>
+      <w:lvlJc w:val="left"/>
+      <w:pPr>
+        <w:ind w:left="5760" w:hanging="360"/>
+      </w:pPr>
+      <w:rPr>
+        <w:rFonts w:ascii="Courier New" w:hAnsi="Courier New" w:cs="Courier New" w:hint="default"/>
+      </w:rPr>
+    </w:lvl>
+    <w:lvl w:ilvl="8" w:tplc="04090005" w:tentative="1">
+      <w:start w:val="1"/>
+      <w:numFmt w:val="bullet"/>
+      <w:lvlText w:val=""/>
+      <w:lvlJc w:val="left"/>
+      <w:pPr>
+        <w:ind w:left="6480" w:hanging="360"/>
+      </w:pPr>
+      <w:rPr>
+        <w:rFonts w:ascii="Wingdings" w:hAnsi="Wingdings" w:hint="default"/>
+      </w:rPr>
+    </w:lvl>
+  </w:abstractNum>
+  <w:num w:numId="1" w16cid:durableId="181943987">
+    <w:abstractNumId w:val="1"/>
+  </w:num>
+  <w:num w:numId="2" w16cid:durableId="1109131550">
+    <w:abstractNumId w:val="0"/>
+  </w:num>
+  <w:num w:numId="3" w16cid:durableId="196240935">
+    <w:abstractNumId w:val="2"/>
+  </w:num>
+</w:numbering>
+</file>
+
 <file path=word/styles.xml><?xml version="1.0" encoding="utf-8"?>
-<w:styles xmlns:mc="http://schemas.openxmlformats.org/markup-compatibility/2006" xmlns:r="http://schemas.openxmlformats.org/officeDocument/2006/relationships" xmlns:w="http://schemas.openxmlformats.org/wordprocessingml/2006/main" xmlns:w14="http://schemas.microsoft.com/office/word/2010/wordml" xmlns:w15="http://schemas.microsoft.com/office/word/2012/wordml" xmlns:w16cex="http://schemas.microsoft.com/office/word/2018/wordml/cex" xmlns:w16cid="http://schemas.microsoft.com/office/word/2016/wordml/cid" xmlns:w16="http://schemas.microsoft.com/office/word/2018/wordml" xmlns:w16sdtdh="http://schemas.microsoft.com/office/word/2020/wordml/sdtdatahash" xmlns:w16se="http://schemas.microsoft.com/office/word/2015/wordml/symex" mc:Ignorable="w14 w15 w16se w16cid w16 w16cex w16sdtdh">
+<w:styles xmlns:mc="http://schemas.openxmlformats.org/markup-compatibility/2006" xmlns:r="http://schemas.openxmlformats.org/officeDocument/2006/relationships" xmlns:w="http://schemas.openxmlformats.org/wordprocessingml/2006/main" xmlns:w14="http://schemas.microsoft.com/office/word/2010/wordml" xmlns:w15="http://schemas.microsoft.com/office/word/2012/wordml" xmlns:w16cex="http://schemas.microsoft.com/office/word/2018/wordml/cex" xmlns:w16cid="http://schemas.microsoft.com/office/word/2016/wordml/cid" xmlns:w16="http://schemas.microsoft.com/office/word/2018/wordml" xmlns:w16du="http://schemas.microsoft.com/office/word/2023/wordml/word16du" xmlns:w16sdtdh="http://schemas.microsoft.com/office/word/2020/wordml/sdtdatahash" xmlns:w16se="http://schemas.microsoft.com/office/word/2015/wordml/symex" mc:Ignorable="w14 w15 w16se w16cid w16 w16cex w16sdtdh w16du">
   <w:docDefaults>
     <w:rPrDefault>
       <w:rPr>
@@ -41,7 +996,7 @@
         <w:kern w:val="2"/>
         <w:sz w:val="24"/>
         <w:szCs w:val="24"/>
-        <w:lang w:val="en-VN" w:eastAsia="en-US" w:bidi="ar-SA"/>
+        <w:lang w:eastAsia="en-US" w:bidi="ar-SA"/>
         <w14:ligatures w14:val="standardContextual"/>
       </w:rPr>
     </w:rPrDefault>
@@ -456,6 +1411,17 @@
     <w:semiHidden/>
     <w:unhideWhenUsed/>
   </w:style>
+  <w:style w:type="paragraph" w:styleId="ListParagraph">
+    <w:name w:val="List Paragraph"/>
+    <w:basedOn w:val="Normal"/>
+    <w:uiPriority w:val="34"/>
+    <w:qFormat/>
+    <w:rsid w:val="008C6848"/>
+    <w:pPr>
+      <w:ind w:left="720"/>
+      <w:contextualSpacing/>
+    </w:pPr>
+  </w:style>
 </w:styles>
 </file>
 

</xml_diff>